<commit_message>
add story 1 commit
</commit_message>
<xml_diff>
--- a/story.docx
+++ b/story.docx
@@ -123,7 +123,7 @@
     <w:p>
       <w:r>
         <w:pict w14:anchorId="18E29390">
-          <v:rect id="_x0000_i1049" style="width:0;height:.75pt" o:hralign="center" o:hrstd="t" o:hrnoshade="t" o:hr="t" fillcolor="#404040" stroked="f"/>
+          <v:rect id="_x0000_i1025" style="width:0;height:.75pt" o:hralign="center" o:hrstd="t" o:hrnoshade="t" o:hr="t" fillcolor="#404040" stroked="f"/>
         </w:pict>
       </w:r>
     </w:p>
@@ -253,7 +253,7 @@
     <w:p>
       <w:r>
         <w:pict w14:anchorId="4743C4BE">
-          <v:rect id="_x0000_i1050" style="width:0;height:.75pt" o:hralign="center" o:hrstd="t" o:hrnoshade="t" o:hr="t" fillcolor="#404040" stroked="f"/>
+          <v:rect id="_x0000_i1026" style="width:0;height:.75pt" o:hralign="center" o:hrstd="t" o:hrnoshade="t" o:hr="t" fillcolor="#404040" stroked="f"/>
         </w:pict>
       </w:r>
     </w:p>
@@ -348,7 +348,7 @@
       <w:r>
         <w:lastRenderedPageBreak/>
         <w:pict w14:anchorId="0DDF872A">
-          <v:rect id="_x0000_i1051" style="width:0;height:.75pt" o:hralign="center" o:hrstd="t" o:hrnoshade="t" o:hr="t" fillcolor="#404040" stroked="f"/>
+          <v:rect id="_x0000_i1027" style="width:0;height:.75pt" o:hralign="center" o:hrstd="t" o:hrnoshade="t" o:hr="t" fillcolor="#404040" stroked="f"/>
         </w:pict>
       </w:r>
     </w:p>
@@ -456,7 +456,7 @@
     <w:p>
       <w:r>
         <w:pict w14:anchorId="53511D70">
-          <v:rect id="_x0000_i1052" style="width:0;height:.75pt" o:hralign="center" o:hrstd="t" o:hrnoshade="t" o:hr="t" fillcolor="#404040" stroked="f"/>
+          <v:rect id="_x0000_i1028" style="width:0;height:.75pt" o:hralign="center" o:hrstd="t" o:hrnoshade="t" o:hr="t" fillcolor="#404040" stroked="f"/>
         </w:pict>
       </w:r>
     </w:p>
@@ -793,7 +793,7 @@
     <w:p>
       <w:r>
         <w:pict w14:anchorId="6B40B2E9">
-          <v:rect id="_x0000_i1069" style="width:0;height:.75pt" o:hralign="center" o:hrstd="t" o:hrnoshade="t" o:hr="t" fillcolor="#404040" stroked="f"/>
+          <v:rect id="_x0000_i1029" style="width:0;height:.75pt" o:hralign="center" o:hrstd="t" o:hrnoshade="t" o:hr="t" fillcolor="#404040" stroked="f"/>
         </w:pict>
       </w:r>
     </w:p>
@@ -1021,7 +1021,7 @@
     <w:p>
       <w:r>
         <w:pict w14:anchorId="2C1C7BD3">
-          <v:rect id="_x0000_i1070" style="width:0;height:.75pt" o:hralign="center" o:hrstd="t" o:hrnoshade="t" o:hr="t" fillcolor="#404040" stroked="f"/>
+          <v:rect id="_x0000_i1030" style="width:0;height:.75pt" o:hralign="center" o:hrstd="t" o:hrnoshade="t" o:hr="t" fillcolor="#404040" stroked="f"/>
         </w:pict>
       </w:r>
     </w:p>
@@ -1566,7 +1566,7 @@
     <w:p>
       <w:r>
         <w:pict w14:anchorId="57113D24">
-          <v:rect id="_x0000_i1091" style="width:0;height:.75pt" o:hralign="center" o:hrstd="t" o:hrnoshade="t" o:hr="t" fillcolor="#404040" stroked="f"/>
+          <v:rect id="_x0000_i1031" style="width:0;height:.75pt" o:hralign="center" o:hrstd="t" o:hrnoshade="t" o:hr="t" fillcolor="#404040" stroked="f"/>
         </w:pict>
       </w:r>
     </w:p>
@@ -1781,7 +1781,7 @@
     <w:p>
       <w:r>
         <w:pict w14:anchorId="4B6361C6">
-          <v:rect id="_x0000_i1092" style="width:0;height:.75pt" o:hralign="center" o:hrstd="t" o:hrnoshade="t" o:hr="t" fillcolor="#404040" stroked="f"/>
+          <v:rect id="_x0000_i1032" style="width:0;height:.75pt" o:hralign="center" o:hrstd="t" o:hrnoshade="t" o:hr="t" fillcolor="#404040" stroked="f"/>
         </w:pict>
       </w:r>
     </w:p>
@@ -2100,7 +2100,7 @@
     <w:p>
       <w:r>
         <w:pict w14:anchorId="3EAABEA6">
-          <v:rect id="_x0000_i1093" style="width:0;height:.75pt" o:hralign="center" o:hrstd="t" o:hrnoshade="t" o:hr="t" fillcolor="#404040" stroked="f"/>
+          <v:rect id="_x0000_i1033" style="width:0;height:.75pt" o:hralign="center" o:hrstd="t" o:hrnoshade="t" o:hr="t" fillcolor="#404040" stroked="f"/>
         </w:pict>
       </w:r>
     </w:p>
@@ -2516,6 +2516,419 @@
       </w:pPr>
       <w:r>
         <w:t>Sign-off from LAUPD App team and DBAs.</w:t>
+      </w:r>
+    </w:p>
+    <w:p/>
+    <w:p/>
+    <w:p>
+      <w:r>
+        <w:rPr>
+          <w:b/>
+          <w:bCs/>
+        </w:rPr>
+        <w:t>Phase 3: Add Windows Host Filter</w:t>
+      </w:r>
+    </w:p>
+    <w:p>
+      <w:r>
+        <w:rPr>
+          <w:b/>
+          <w:bCs/>
+        </w:rPr>
+        <w:t>Summary</w:t>
+      </w:r>
+      <w:r>
+        <w:t>: Predict 100% disk capacity dates for Windows hosts only.</w:t>
+      </w:r>
+    </w:p>
+    <w:p>
+      <w:r>
+        <w:rPr>
+          <w:b/>
+          <w:bCs/>
+        </w:rPr>
+        <w:t>Description</w:t>
+      </w:r>
+      <w:r>
+        <w:t>:</w:t>
+      </w:r>
+    </w:p>
+    <w:p>
+      <w:pPr>
+        <w:numPr>
+          <w:ilvl w:val="0"/>
+          <w:numId w:val="24"/>
+        </w:numPr>
+      </w:pPr>
+      <w:r>
+        <w:t>Modify the DQL query to filter </w:t>
+      </w:r>
+      <w:proofErr w:type="spellStart"/>
+      <w:proofErr w:type="gramStart"/>
+      <w:r>
+        <w:t>dt.host</w:t>
+      </w:r>
+      <w:proofErr w:type="gramEnd"/>
+      <w:r>
+        <w:t>.</w:t>
+      </w:r>
+      <w:proofErr w:type="gramStart"/>
+      <w:r>
+        <w:t>os.type</w:t>
+      </w:r>
+      <w:proofErr w:type="spellEnd"/>
+      <w:proofErr w:type="gramEnd"/>
+      <w:r>
+        <w:t xml:space="preserve"> == "WINDOWS"</w:t>
+      </w:r>
+    </w:p>
+    <w:p>
+      <w:pPr>
+        <w:numPr>
+          <w:ilvl w:val="0"/>
+          <w:numId w:val="24"/>
+        </w:numPr>
+      </w:pPr>
+      <w:r>
+        <w:t>Skip non-Windows hosts during analysis</w:t>
+      </w:r>
+    </w:p>
+    <w:p>
+      <w:pPr>
+        <w:numPr>
+          <w:ilvl w:val="0"/>
+          <w:numId w:val="24"/>
+        </w:numPr>
+      </w:pPr>
+      <w:r>
+        <w:t>Include OS type in violation outputs for reporting</w:t>
+      </w:r>
+    </w:p>
+    <w:p>
+      <w:r>
+        <w:rPr>
+          <w:b/>
+          <w:bCs/>
+        </w:rPr>
+        <w:t>Acceptance Criteria</w:t>
+      </w:r>
+      <w:r>
+        <w:t>:</w:t>
+      </w:r>
+      <w:r>
+        <w:br/>
+      </w:r>
+      <w:r>
+        <w:rPr>
+          <w:rFonts w:ascii="Segoe UI Emoji" w:hAnsi="Segoe UI Emoji" w:cs="Segoe UI Emoji"/>
+        </w:rPr>
+        <w:t>✅</w:t>
+      </w:r>
+      <w:r>
+        <w:t xml:space="preserve"> DQL query returns only Windows disks (</w:t>
+      </w:r>
+      <w:proofErr w:type="spellStart"/>
+      <w:proofErr w:type="gramStart"/>
+      <w:r>
+        <w:t>os.type</w:t>
+      </w:r>
+      <w:proofErr w:type="spellEnd"/>
+      <w:proofErr w:type="gramEnd"/>
+      <w:r>
+        <w:t>=WINDOWS verified in logs)</w:t>
+      </w:r>
+      <w:r>
+        <w:br/>
+      </w:r>
+      <w:r>
+        <w:rPr>
+          <w:rFonts w:ascii="Segoe UI Emoji" w:hAnsi="Segoe UI Emoji" w:cs="Segoe UI Emoji"/>
+        </w:rPr>
+        <w:t>✅</w:t>
+      </w:r>
+      <w:r>
+        <w:t xml:space="preserve"> </w:t>
+      </w:r>
+      <w:proofErr w:type="gramStart"/>
+      <w:r>
+        <w:t>Non-Windows disks</w:t>
+      </w:r>
+      <w:proofErr w:type="gramEnd"/>
+      <w:r>
+        <w:t xml:space="preserve"> logged:</w:t>
+      </w:r>
+      <w:r>
+        <w:rPr>
+          <w:rFonts w:ascii="Aptos" w:hAnsi="Aptos" w:cs="Aptos"/>
+        </w:rPr>
+        <w:t> </w:t>
+      </w:r>
+      <w:r>
+        <w:t>"Skipped non-Windows disk: &lt;id&gt;"</w:t>
+      </w:r>
+      <w:r>
+        <w:br/>
+      </w:r>
+      <w:r>
+        <w:rPr>
+          <w:rFonts w:ascii="Segoe UI Emoji" w:hAnsi="Segoe UI Emoji" w:cs="Segoe UI Emoji"/>
+        </w:rPr>
+        <w:t>✅</w:t>
+      </w:r>
+      <w:r>
+        <w:t xml:space="preserve"> Output includes</w:t>
+      </w:r>
+      <w:r>
+        <w:rPr>
+          <w:rFonts w:ascii="Aptos" w:hAnsi="Aptos" w:cs="Aptos"/>
+        </w:rPr>
+        <w:t> </w:t>
+      </w:r>
+      <w:proofErr w:type="spellStart"/>
+      <w:r>
+        <w:t>osType</w:t>
+      </w:r>
+      <w:proofErr w:type="spellEnd"/>
+      <w:r>
+        <w:t>: "WINDOWS" for all violations</w:t>
+      </w:r>
+      <w:r>
+        <w:br/>
+      </w:r>
+      <w:r>
+        <w:rPr>
+          <w:rFonts w:ascii="Segoe UI Emoji" w:hAnsi="Segoe UI Emoji" w:cs="Segoe UI Emoji"/>
+        </w:rPr>
+        <w:t>✅</w:t>
+      </w:r>
+      <w:r>
+        <w:t xml:space="preserve"> Tested with mixed-OS environment (Linux disks ignored)</w:t>
+      </w:r>
+    </w:p>
+    <w:p>
+      <w:r>
+        <w:lastRenderedPageBreak/>
+        <w:pict w14:anchorId="71DC9087">
+          <v:rect id="_x0000_i1040" style="width:0;height:.75pt" o:hralign="center" o:hrstd="t" o:hrnoshade="t" o:hr="t" fillcolor="#404040" stroked="f"/>
+        </w:pict>
+      </w:r>
+    </w:p>
+    <w:p>
+      <w:r>
+        <w:rPr>
+          <w:b/>
+          <w:bCs/>
+        </w:rPr>
+        <w:t>Phase 4: Email Notification for 100% Prediction</w:t>
+      </w:r>
+    </w:p>
+    <w:p>
+      <w:r>
+        <w:rPr>
+          <w:b/>
+          <w:bCs/>
+        </w:rPr>
+        <w:t>Summary</w:t>
+      </w:r>
+      <w:r>
+        <w:t>: Send actionable emails when disks are predicted to reach 100% capacity.</w:t>
+      </w:r>
+    </w:p>
+    <w:p>
+      <w:r>
+        <w:rPr>
+          <w:b/>
+          <w:bCs/>
+        </w:rPr>
+        <w:t>Description</w:t>
+      </w:r>
+      <w:r>
+        <w:t>:</w:t>
+      </w:r>
+    </w:p>
+    <w:p>
+      <w:pPr>
+        <w:numPr>
+          <w:ilvl w:val="0"/>
+          <w:numId w:val="25"/>
+        </w:numPr>
+      </w:pPr>
+      <w:r>
+        <w:t>Format predictions into HTML tables showing:</w:t>
+      </w:r>
+    </w:p>
+    <w:p>
+      <w:pPr>
+        <w:numPr>
+          <w:ilvl w:val="1"/>
+          <w:numId w:val="25"/>
+        </w:numPr>
+      </w:pPr>
+      <w:r>
+        <w:t>Disk/host names</w:t>
+      </w:r>
+    </w:p>
+    <w:p>
+      <w:pPr>
+        <w:numPr>
+          <w:ilvl w:val="1"/>
+          <w:numId w:val="25"/>
+        </w:numPr>
+      </w:pPr>
+      <w:r>
+        <w:t>Current usage %</w:t>
+      </w:r>
+    </w:p>
+    <w:p>
+      <w:pPr>
+        <w:numPr>
+          <w:ilvl w:val="1"/>
+          <w:numId w:val="25"/>
+        </w:numPr>
+      </w:pPr>
+      <w:r>
+        <w:rPr>
+          <w:b/>
+          <w:bCs/>
+        </w:rPr>
+        <w:t>Days until 100%</w:t>
+      </w:r>
+      <w:r>
+        <w:t> (primary metric)</w:t>
+      </w:r>
+    </w:p>
+    <w:p>
+      <w:pPr>
+        <w:numPr>
+          <w:ilvl w:val="1"/>
+          <w:numId w:val="25"/>
+        </w:numPr>
+      </w:pPr>
+      <w:r>
+        <w:t>Exact predicted date</w:t>
+      </w:r>
+    </w:p>
+    <w:p>
+      <w:pPr>
+        <w:numPr>
+          <w:ilvl w:val="0"/>
+          <w:numId w:val="25"/>
+        </w:numPr>
+      </w:pPr>
+      <w:r>
+        <w:t>Send to storage team with priority tagging</w:t>
+      </w:r>
+    </w:p>
+    <w:p>
+      <w:r>
+        <w:rPr>
+          <w:b/>
+          <w:bCs/>
+        </w:rPr>
+        <w:t>Acceptance Criteria</w:t>
+      </w:r>
+      <w:r>
+        <w:t>:</w:t>
+      </w:r>
+      <w:r>
+        <w:br/>
+      </w:r>
+      <w:r>
+        <w:rPr>
+          <w:rFonts w:ascii="Segoe UI Emoji" w:hAnsi="Segoe UI Emoji" w:cs="Segoe UI Emoji"/>
+        </w:rPr>
+        <w:t>✅</w:t>
+      </w:r>
+      <w:r>
+        <w:t xml:space="preserve"> Email subject:</w:t>
+      </w:r>
+      <w:r>
+        <w:rPr>
+          <w:rFonts w:ascii="Aptos" w:hAnsi="Aptos" w:cs="Aptos"/>
+        </w:rPr>
+        <w:t> </w:t>
+      </w:r>
+      <w:r>
+        <w:t>"[Urgent] &lt;X&gt; disks reaching 100% in &lt;Y&gt; days"</w:t>
+      </w:r>
+      <w:r>
+        <w:br/>
+      </w:r>
+      <w:r>
+        <w:rPr>
+          <w:rFonts w:ascii="Segoe UI Emoji" w:hAnsi="Segoe UI Emoji" w:cs="Segoe UI Emoji"/>
+        </w:rPr>
+        <w:t>✅</w:t>
+      </w:r>
+      <w:r>
+        <w:t xml:space="preserve"> HTML body contains:</w:t>
+      </w:r>
+    </w:p>
+    <w:p>
+      <w:pPr>
+        <w:numPr>
+          <w:ilvl w:val="0"/>
+          <w:numId w:val="26"/>
+        </w:numPr>
+      </w:pPr>
+      <w:r>
+        <w:t>Table with columns: Disk, Host, Current Usage, Days Left, Predicted Date</w:t>
+      </w:r>
+    </w:p>
+    <w:p>
+      <w:pPr>
+        <w:numPr>
+          <w:ilvl w:val="0"/>
+          <w:numId w:val="26"/>
+        </w:numPr>
+      </w:pPr>
+      <w:r>
+        <w:t>Red highlight for disks with &lt;7 days remaining</w:t>
+      </w:r>
+      <w:r>
+        <w:br/>
+      </w:r>
+      <w:r>
+        <w:rPr>
+          <w:rFonts w:ascii="Segoe UI Emoji" w:hAnsi="Segoe UI Emoji" w:cs="Segoe UI Emoji"/>
+        </w:rPr>
+        <w:t>✅</w:t>
+      </w:r>
+      <w:r>
+        <w:t xml:space="preserve"> Test cases:</w:t>
+      </w:r>
+    </w:p>
+    <w:p>
+      <w:pPr>
+        <w:numPr>
+          <w:ilvl w:val="0"/>
+          <w:numId w:val="26"/>
+        </w:numPr>
+      </w:pPr>
+      <w:r>
+        <w:t>1+ disks predicted to hit 100% → Email sent</w:t>
+      </w:r>
+    </w:p>
+    <w:p>
+      <w:pPr>
+        <w:numPr>
+          <w:ilvl w:val="0"/>
+          <w:numId w:val="26"/>
+        </w:numPr>
+      </w:pPr>
+      <w:r>
+        <w:t>Zero disks → "All clear" email</w:t>
+      </w:r>
+    </w:p>
+    <w:p>
+      <w:pPr>
+        <w:numPr>
+          <w:ilvl w:val="0"/>
+          <w:numId w:val="26"/>
+        </w:numPr>
+      </w:pPr>
+      <w:r>
+        <w:t>SMTP failure → Error logged in execution</w:t>
       </w:r>
     </w:p>
     <w:p/>
@@ -3277,6 +3690,155 @@
     </w:lvl>
   </w:abstractNum>
   <w:abstractNum w:abstractNumId="5" w15:restartNumberingAfterBreak="0">
+    <w:nsid w:val="17F26037"/>
+    <w:multiLevelType w:val="multilevel"/>
+    <w:tmpl w:val="F2E4A2A8"/>
+    <w:lvl w:ilvl="0">
+      <w:start w:val="1"/>
+      <w:numFmt w:val="bullet"/>
+      <w:lvlText w:val=""/>
+      <w:lvlJc w:val="left"/>
+      <w:pPr>
+        <w:tabs>
+          <w:tab w:val="num" w:pos="720"/>
+        </w:tabs>
+        <w:ind w:left="720" w:hanging="360"/>
+      </w:pPr>
+      <w:rPr>
+        <w:rFonts w:ascii="Symbol" w:hAnsi="Symbol" w:hint="default"/>
+        <w:sz w:val="20"/>
+      </w:rPr>
+    </w:lvl>
+    <w:lvl w:ilvl="1">
+      <w:start w:val="1"/>
+      <w:numFmt w:val="bullet"/>
+      <w:lvlText w:val="o"/>
+      <w:lvlJc w:val="left"/>
+      <w:pPr>
+        <w:tabs>
+          <w:tab w:val="num" w:pos="1440"/>
+        </w:tabs>
+        <w:ind w:left="1440" w:hanging="360"/>
+      </w:pPr>
+      <w:rPr>
+        <w:rFonts w:ascii="Courier New" w:hAnsi="Courier New" w:hint="default"/>
+        <w:sz w:val="20"/>
+      </w:rPr>
+    </w:lvl>
+    <w:lvl w:ilvl="2" w:tentative="1">
+      <w:start w:val="1"/>
+      <w:numFmt w:val="bullet"/>
+      <w:lvlText w:val=""/>
+      <w:lvlJc w:val="left"/>
+      <w:pPr>
+        <w:tabs>
+          <w:tab w:val="num" w:pos="2160"/>
+        </w:tabs>
+        <w:ind w:left="2160" w:hanging="360"/>
+      </w:pPr>
+      <w:rPr>
+        <w:rFonts w:ascii="Wingdings" w:hAnsi="Wingdings" w:hint="default"/>
+        <w:sz w:val="20"/>
+      </w:rPr>
+    </w:lvl>
+    <w:lvl w:ilvl="3" w:tentative="1">
+      <w:start w:val="1"/>
+      <w:numFmt w:val="bullet"/>
+      <w:lvlText w:val=""/>
+      <w:lvlJc w:val="left"/>
+      <w:pPr>
+        <w:tabs>
+          <w:tab w:val="num" w:pos="2880"/>
+        </w:tabs>
+        <w:ind w:left="2880" w:hanging="360"/>
+      </w:pPr>
+      <w:rPr>
+        <w:rFonts w:ascii="Wingdings" w:hAnsi="Wingdings" w:hint="default"/>
+        <w:sz w:val="20"/>
+      </w:rPr>
+    </w:lvl>
+    <w:lvl w:ilvl="4" w:tentative="1">
+      <w:start w:val="1"/>
+      <w:numFmt w:val="bullet"/>
+      <w:lvlText w:val=""/>
+      <w:lvlJc w:val="left"/>
+      <w:pPr>
+        <w:tabs>
+          <w:tab w:val="num" w:pos="3600"/>
+        </w:tabs>
+        <w:ind w:left="3600" w:hanging="360"/>
+      </w:pPr>
+      <w:rPr>
+        <w:rFonts w:ascii="Wingdings" w:hAnsi="Wingdings" w:hint="default"/>
+        <w:sz w:val="20"/>
+      </w:rPr>
+    </w:lvl>
+    <w:lvl w:ilvl="5" w:tentative="1">
+      <w:start w:val="1"/>
+      <w:numFmt w:val="bullet"/>
+      <w:lvlText w:val=""/>
+      <w:lvlJc w:val="left"/>
+      <w:pPr>
+        <w:tabs>
+          <w:tab w:val="num" w:pos="4320"/>
+        </w:tabs>
+        <w:ind w:left="4320" w:hanging="360"/>
+      </w:pPr>
+      <w:rPr>
+        <w:rFonts w:ascii="Wingdings" w:hAnsi="Wingdings" w:hint="default"/>
+        <w:sz w:val="20"/>
+      </w:rPr>
+    </w:lvl>
+    <w:lvl w:ilvl="6" w:tentative="1">
+      <w:start w:val="1"/>
+      <w:numFmt w:val="bullet"/>
+      <w:lvlText w:val=""/>
+      <w:lvlJc w:val="left"/>
+      <w:pPr>
+        <w:tabs>
+          <w:tab w:val="num" w:pos="5040"/>
+        </w:tabs>
+        <w:ind w:left="5040" w:hanging="360"/>
+      </w:pPr>
+      <w:rPr>
+        <w:rFonts w:ascii="Wingdings" w:hAnsi="Wingdings" w:hint="default"/>
+        <w:sz w:val="20"/>
+      </w:rPr>
+    </w:lvl>
+    <w:lvl w:ilvl="7" w:tentative="1">
+      <w:start w:val="1"/>
+      <w:numFmt w:val="bullet"/>
+      <w:lvlText w:val=""/>
+      <w:lvlJc w:val="left"/>
+      <w:pPr>
+        <w:tabs>
+          <w:tab w:val="num" w:pos="5760"/>
+        </w:tabs>
+        <w:ind w:left="5760" w:hanging="360"/>
+      </w:pPr>
+      <w:rPr>
+        <w:rFonts w:ascii="Wingdings" w:hAnsi="Wingdings" w:hint="default"/>
+        <w:sz w:val="20"/>
+      </w:rPr>
+    </w:lvl>
+    <w:lvl w:ilvl="8" w:tentative="1">
+      <w:start w:val="1"/>
+      <w:numFmt w:val="bullet"/>
+      <w:lvlText w:val=""/>
+      <w:lvlJc w:val="left"/>
+      <w:pPr>
+        <w:tabs>
+          <w:tab w:val="num" w:pos="6480"/>
+        </w:tabs>
+        <w:ind w:left="6480" w:hanging="360"/>
+      </w:pPr>
+      <w:rPr>
+        <w:rFonts w:ascii="Wingdings" w:hAnsi="Wingdings" w:hint="default"/>
+        <w:sz w:val="20"/>
+      </w:rPr>
+    </w:lvl>
+  </w:abstractNum>
+  <w:abstractNum w:abstractNumId="6" w15:restartNumberingAfterBreak="0">
     <w:nsid w:val="1CA762F1"/>
     <w:multiLevelType w:val="multilevel"/>
     <w:tmpl w:val="E5CC8562"/>
@@ -3425,7 +3987,7 @@
       </w:rPr>
     </w:lvl>
   </w:abstractNum>
-  <w:abstractNum w:abstractNumId="6" w15:restartNumberingAfterBreak="0">
+  <w:abstractNum w:abstractNumId="7" w15:restartNumberingAfterBreak="0">
     <w:nsid w:val="29554EB2"/>
     <w:multiLevelType w:val="multilevel"/>
     <w:tmpl w:val="82D22628"/>
@@ -3574,7 +4136,7 @@
       </w:rPr>
     </w:lvl>
   </w:abstractNum>
-  <w:abstractNum w:abstractNumId="7" w15:restartNumberingAfterBreak="0">
+  <w:abstractNum w:abstractNumId="8" w15:restartNumberingAfterBreak="0">
     <w:nsid w:val="31BF239F"/>
     <w:multiLevelType w:val="multilevel"/>
     <w:tmpl w:val="7BA85D04"/>
@@ -3723,7 +4285,7 @@
       </w:rPr>
     </w:lvl>
   </w:abstractNum>
-  <w:abstractNum w:abstractNumId="8" w15:restartNumberingAfterBreak="0">
+  <w:abstractNum w:abstractNumId="9" w15:restartNumberingAfterBreak="0">
     <w:nsid w:val="33574CBA"/>
     <w:multiLevelType w:val="multilevel"/>
     <w:tmpl w:val="77B4C396"/>
@@ -3872,7 +4434,7 @@
       </w:rPr>
     </w:lvl>
   </w:abstractNum>
-  <w:abstractNum w:abstractNumId="9" w15:restartNumberingAfterBreak="0">
+  <w:abstractNum w:abstractNumId="10" w15:restartNumberingAfterBreak="0">
     <w:nsid w:val="36505D1C"/>
     <w:multiLevelType w:val="multilevel"/>
     <w:tmpl w:val="8F08B4E8"/>
@@ -3985,7 +4547,7 @@
       </w:pPr>
     </w:lvl>
   </w:abstractNum>
-  <w:abstractNum w:abstractNumId="10" w15:restartNumberingAfterBreak="0">
+  <w:abstractNum w:abstractNumId="11" w15:restartNumberingAfterBreak="0">
     <w:nsid w:val="36911FE4"/>
     <w:multiLevelType w:val="multilevel"/>
     <w:tmpl w:val="6DACCAAE"/>
@@ -4134,7 +4696,7 @@
       </w:rPr>
     </w:lvl>
   </w:abstractNum>
-  <w:abstractNum w:abstractNumId="11" w15:restartNumberingAfterBreak="0">
+  <w:abstractNum w:abstractNumId="12" w15:restartNumberingAfterBreak="0">
     <w:nsid w:val="3B0028CC"/>
     <w:multiLevelType w:val="multilevel"/>
     <w:tmpl w:val="973678CC"/>
@@ -4283,7 +4845,7 @@
       </w:rPr>
     </w:lvl>
   </w:abstractNum>
-  <w:abstractNum w:abstractNumId="12" w15:restartNumberingAfterBreak="0">
+  <w:abstractNum w:abstractNumId="13" w15:restartNumberingAfterBreak="0">
     <w:nsid w:val="3C7E61CA"/>
     <w:multiLevelType w:val="multilevel"/>
     <w:tmpl w:val="B3C4DA36"/>
@@ -4432,7 +4994,7 @@
       </w:rPr>
     </w:lvl>
   </w:abstractNum>
-  <w:abstractNum w:abstractNumId="13" w15:restartNumberingAfterBreak="0">
+  <w:abstractNum w:abstractNumId="14" w15:restartNumberingAfterBreak="0">
     <w:nsid w:val="464C0E93"/>
     <w:multiLevelType w:val="multilevel"/>
     <w:tmpl w:val="83D64FAA"/>
@@ -4581,7 +5143,156 @@
       </w:rPr>
     </w:lvl>
   </w:abstractNum>
-  <w:abstractNum w:abstractNumId="14" w15:restartNumberingAfterBreak="0">
+  <w:abstractNum w:abstractNumId="15" w15:restartNumberingAfterBreak="0">
+    <w:nsid w:val="50D66095"/>
+    <w:multiLevelType w:val="multilevel"/>
+    <w:tmpl w:val="E9D05AC6"/>
+    <w:lvl w:ilvl="0">
+      <w:start w:val="1"/>
+      <w:numFmt w:val="bullet"/>
+      <w:lvlText w:val=""/>
+      <w:lvlJc w:val="left"/>
+      <w:pPr>
+        <w:tabs>
+          <w:tab w:val="num" w:pos="720"/>
+        </w:tabs>
+        <w:ind w:left="720" w:hanging="360"/>
+      </w:pPr>
+      <w:rPr>
+        <w:rFonts w:ascii="Symbol" w:hAnsi="Symbol" w:hint="default"/>
+        <w:sz w:val="20"/>
+      </w:rPr>
+    </w:lvl>
+    <w:lvl w:ilvl="1" w:tentative="1">
+      <w:start w:val="1"/>
+      <w:numFmt w:val="bullet"/>
+      <w:lvlText w:val="o"/>
+      <w:lvlJc w:val="left"/>
+      <w:pPr>
+        <w:tabs>
+          <w:tab w:val="num" w:pos="1440"/>
+        </w:tabs>
+        <w:ind w:left="1440" w:hanging="360"/>
+      </w:pPr>
+      <w:rPr>
+        <w:rFonts w:ascii="Courier New" w:hAnsi="Courier New" w:hint="default"/>
+        <w:sz w:val="20"/>
+      </w:rPr>
+    </w:lvl>
+    <w:lvl w:ilvl="2" w:tentative="1">
+      <w:start w:val="1"/>
+      <w:numFmt w:val="bullet"/>
+      <w:lvlText w:val=""/>
+      <w:lvlJc w:val="left"/>
+      <w:pPr>
+        <w:tabs>
+          <w:tab w:val="num" w:pos="2160"/>
+        </w:tabs>
+        <w:ind w:left="2160" w:hanging="360"/>
+      </w:pPr>
+      <w:rPr>
+        <w:rFonts w:ascii="Wingdings" w:hAnsi="Wingdings" w:hint="default"/>
+        <w:sz w:val="20"/>
+      </w:rPr>
+    </w:lvl>
+    <w:lvl w:ilvl="3" w:tentative="1">
+      <w:start w:val="1"/>
+      <w:numFmt w:val="bullet"/>
+      <w:lvlText w:val=""/>
+      <w:lvlJc w:val="left"/>
+      <w:pPr>
+        <w:tabs>
+          <w:tab w:val="num" w:pos="2880"/>
+        </w:tabs>
+        <w:ind w:left="2880" w:hanging="360"/>
+      </w:pPr>
+      <w:rPr>
+        <w:rFonts w:ascii="Wingdings" w:hAnsi="Wingdings" w:hint="default"/>
+        <w:sz w:val="20"/>
+      </w:rPr>
+    </w:lvl>
+    <w:lvl w:ilvl="4" w:tentative="1">
+      <w:start w:val="1"/>
+      <w:numFmt w:val="bullet"/>
+      <w:lvlText w:val=""/>
+      <w:lvlJc w:val="left"/>
+      <w:pPr>
+        <w:tabs>
+          <w:tab w:val="num" w:pos="3600"/>
+        </w:tabs>
+        <w:ind w:left="3600" w:hanging="360"/>
+      </w:pPr>
+      <w:rPr>
+        <w:rFonts w:ascii="Wingdings" w:hAnsi="Wingdings" w:hint="default"/>
+        <w:sz w:val="20"/>
+      </w:rPr>
+    </w:lvl>
+    <w:lvl w:ilvl="5" w:tentative="1">
+      <w:start w:val="1"/>
+      <w:numFmt w:val="bullet"/>
+      <w:lvlText w:val=""/>
+      <w:lvlJc w:val="left"/>
+      <w:pPr>
+        <w:tabs>
+          <w:tab w:val="num" w:pos="4320"/>
+        </w:tabs>
+        <w:ind w:left="4320" w:hanging="360"/>
+      </w:pPr>
+      <w:rPr>
+        <w:rFonts w:ascii="Wingdings" w:hAnsi="Wingdings" w:hint="default"/>
+        <w:sz w:val="20"/>
+      </w:rPr>
+    </w:lvl>
+    <w:lvl w:ilvl="6" w:tentative="1">
+      <w:start w:val="1"/>
+      <w:numFmt w:val="bullet"/>
+      <w:lvlText w:val=""/>
+      <w:lvlJc w:val="left"/>
+      <w:pPr>
+        <w:tabs>
+          <w:tab w:val="num" w:pos="5040"/>
+        </w:tabs>
+        <w:ind w:left="5040" w:hanging="360"/>
+      </w:pPr>
+      <w:rPr>
+        <w:rFonts w:ascii="Wingdings" w:hAnsi="Wingdings" w:hint="default"/>
+        <w:sz w:val="20"/>
+      </w:rPr>
+    </w:lvl>
+    <w:lvl w:ilvl="7" w:tentative="1">
+      <w:start w:val="1"/>
+      <w:numFmt w:val="bullet"/>
+      <w:lvlText w:val=""/>
+      <w:lvlJc w:val="left"/>
+      <w:pPr>
+        <w:tabs>
+          <w:tab w:val="num" w:pos="5760"/>
+        </w:tabs>
+        <w:ind w:left="5760" w:hanging="360"/>
+      </w:pPr>
+      <w:rPr>
+        <w:rFonts w:ascii="Wingdings" w:hAnsi="Wingdings" w:hint="default"/>
+        <w:sz w:val="20"/>
+      </w:rPr>
+    </w:lvl>
+    <w:lvl w:ilvl="8" w:tentative="1">
+      <w:start w:val="1"/>
+      <w:numFmt w:val="bullet"/>
+      <w:lvlText w:val=""/>
+      <w:lvlJc w:val="left"/>
+      <w:pPr>
+        <w:tabs>
+          <w:tab w:val="num" w:pos="6480"/>
+        </w:tabs>
+        <w:ind w:left="6480" w:hanging="360"/>
+      </w:pPr>
+      <w:rPr>
+        <w:rFonts w:ascii="Wingdings" w:hAnsi="Wingdings" w:hint="default"/>
+        <w:sz w:val="20"/>
+      </w:rPr>
+    </w:lvl>
+  </w:abstractNum>
+  <w:abstractNum w:abstractNumId="16" w15:restartNumberingAfterBreak="0">
     <w:nsid w:val="527479C6"/>
     <w:multiLevelType w:val="multilevel"/>
     <w:tmpl w:val="F63E5072"/>
@@ -4730,7 +5441,7 @@
       </w:rPr>
     </w:lvl>
   </w:abstractNum>
-  <w:abstractNum w:abstractNumId="15" w15:restartNumberingAfterBreak="0">
+  <w:abstractNum w:abstractNumId="17" w15:restartNumberingAfterBreak="0">
     <w:nsid w:val="53A821A9"/>
     <w:multiLevelType w:val="multilevel"/>
     <w:tmpl w:val="2A58DBB4"/>
@@ -4879,7 +5590,7 @@
       </w:rPr>
     </w:lvl>
   </w:abstractNum>
-  <w:abstractNum w:abstractNumId="16" w15:restartNumberingAfterBreak="0">
+  <w:abstractNum w:abstractNumId="18" w15:restartNumberingAfterBreak="0">
     <w:nsid w:val="57A77B0C"/>
     <w:multiLevelType w:val="multilevel"/>
     <w:tmpl w:val="AF1EADAE"/>
@@ -5028,7 +5739,7 @@
       </w:rPr>
     </w:lvl>
   </w:abstractNum>
-  <w:abstractNum w:abstractNumId="17" w15:restartNumberingAfterBreak="0">
+  <w:abstractNum w:abstractNumId="19" w15:restartNumberingAfterBreak="0">
     <w:nsid w:val="5A5C3A9C"/>
     <w:multiLevelType w:val="multilevel"/>
     <w:tmpl w:val="7C6807C0"/>
@@ -5177,7 +5888,7 @@
       </w:rPr>
     </w:lvl>
   </w:abstractNum>
-  <w:abstractNum w:abstractNumId="18" w15:restartNumberingAfterBreak="0">
+  <w:abstractNum w:abstractNumId="20" w15:restartNumberingAfterBreak="0">
     <w:nsid w:val="600D2AAD"/>
     <w:multiLevelType w:val="multilevel"/>
     <w:tmpl w:val="C6FC2858"/>
@@ -5326,7 +6037,7 @@
       </w:rPr>
     </w:lvl>
   </w:abstractNum>
-  <w:abstractNum w:abstractNumId="19" w15:restartNumberingAfterBreak="0">
+  <w:abstractNum w:abstractNumId="21" w15:restartNumberingAfterBreak="0">
     <w:nsid w:val="6AE51005"/>
     <w:multiLevelType w:val="multilevel"/>
     <w:tmpl w:val="6E7054BA"/>
@@ -5475,7 +6186,156 @@
       </w:rPr>
     </w:lvl>
   </w:abstractNum>
-  <w:abstractNum w:abstractNumId="20" w15:restartNumberingAfterBreak="0">
+  <w:abstractNum w:abstractNumId="22" w15:restartNumberingAfterBreak="0">
+    <w:nsid w:val="6EEB065F"/>
+    <w:multiLevelType w:val="multilevel"/>
+    <w:tmpl w:val="2694700C"/>
+    <w:lvl w:ilvl="0">
+      <w:start w:val="1"/>
+      <w:numFmt w:val="bullet"/>
+      <w:lvlText w:val=""/>
+      <w:lvlJc w:val="left"/>
+      <w:pPr>
+        <w:tabs>
+          <w:tab w:val="num" w:pos="720"/>
+        </w:tabs>
+        <w:ind w:left="720" w:hanging="360"/>
+      </w:pPr>
+      <w:rPr>
+        <w:rFonts w:ascii="Symbol" w:hAnsi="Symbol" w:hint="default"/>
+        <w:sz w:val="20"/>
+      </w:rPr>
+    </w:lvl>
+    <w:lvl w:ilvl="1" w:tentative="1">
+      <w:start w:val="1"/>
+      <w:numFmt w:val="bullet"/>
+      <w:lvlText w:val="o"/>
+      <w:lvlJc w:val="left"/>
+      <w:pPr>
+        <w:tabs>
+          <w:tab w:val="num" w:pos="1440"/>
+        </w:tabs>
+        <w:ind w:left="1440" w:hanging="360"/>
+      </w:pPr>
+      <w:rPr>
+        <w:rFonts w:ascii="Courier New" w:hAnsi="Courier New" w:hint="default"/>
+        <w:sz w:val="20"/>
+      </w:rPr>
+    </w:lvl>
+    <w:lvl w:ilvl="2" w:tentative="1">
+      <w:start w:val="1"/>
+      <w:numFmt w:val="bullet"/>
+      <w:lvlText w:val=""/>
+      <w:lvlJc w:val="left"/>
+      <w:pPr>
+        <w:tabs>
+          <w:tab w:val="num" w:pos="2160"/>
+        </w:tabs>
+        <w:ind w:left="2160" w:hanging="360"/>
+      </w:pPr>
+      <w:rPr>
+        <w:rFonts w:ascii="Wingdings" w:hAnsi="Wingdings" w:hint="default"/>
+        <w:sz w:val="20"/>
+      </w:rPr>
+    </w:lvl>
+    <w:lvl w:ilvl="3" w:tentative="1">
+      <w:start w:val="1"/>
+      <w:numFmt w:val="bullet"/>
+      <w:lvlText w:val=""/>
+      <w:lvlJc w:val="left"/>
+      <w:pPr>
+        <w:tabs>
+          <w:tab w:val="num" w:pos="2880"/>
+        </w:tabs>
+        <w:ind w:left="2880" w:hanging="360"/>
+      </w:pPr>
+      <w:rPr>
+        <w:rFonts w:ascii="Wingdings" w:hAnsi="Wingdings" w:hint="default"/>
+        <w:sz w:val="20"/>
+      </w:rPr>
+    </w:lvl>
+    <w:lvl w:ilvl="4" w:tentative="1">
+      <w:start w:val="1"/>
+      <w:numFmt w:val="bullet"/>
+      <w:lvlText w:val=""/>
+      <w:lvlJc w:val="left"/>
+      <w:pPr>
+        <w:tabs>
+          <w:tab w:val="num" w:pos="3600"/>
+        </w:tabs>
+        <w:ind w:left="3600" w:hanging="360"/>
+      </w:pPr>
+      <w:rPr>
+        <w:rFonts w:ascii="Wingdings" w:hAnsi="Wingdings" w:hint="default"/>
+        <w:sz w:val="20"/>
+      </w:rPr>
+    </w:lvl>
+    <w:lvl w:ilvl="5" w:tentative="1">
+      <w:start w:val="1"/>
+      <w:numFmt w:val="bullet"/>
+      <w:lvlText w:val=""/>
+      <w:lvlJc w:val="left"/>
+      <w:pPr>
+        <w:tabs>
+          <w:tab w:val="num" w:pos="4320"/>
+        </w:tabs>
+        <w:ind w:left="4320" w:hanging="360"/>
+      </w:pPr>
+      <w:rPr>
+        <w:rFonts w:ascii="Wingdings" w:hAnsi="Wingdings" w:hint="default"/>
+        <w:sz w:val="20"/>
+      </w:rPr>
+    </w:lvl>
+    <w:lvl w:ilvl="6" w:tentative="1">
+      <w:start w:val="1"/>
+      <w:numFmt w:val="bullet"/>
+      <w:lvlText w:val=""/>
+      <w:lvlJc w:val="left"/>
+      <w:pPr>
+        <w:tabs>
+          <w:tab w:val="num" w:pos="5040"/>
+        </w:tabs>
+        <w:ind w:left="5040" w:hanging="360"/>
+      </w:pPr>
+      <w:rPr>
+        <w:rFonts w:ascii="Wingdings" w:hAnsi="Wingdings" w:hint="default"/>
+        <w:sz w:val="20"/>
+      </w:rPr>
+    </w:lvl>
+    <w:lvl w:ilvl="7" w:tentative="1">
+      <w:start w:val="1"/>
+      <w:numFmt w:val="bullet"/>
+      <w:lvlText w:val=""/>
+      <w:lvlJc w:val="left"/>
+      <w:pPr>
+        <w:tabs>
+          <w:tab w:val="num" w:pos="5760"/>
+        </w:tabs>
+        <w:ind w:left="5760" w:hanging="360"/>
+      </w:pPr>
+      <w:rPr>
+        <w:rFonts w:ascii="Wingdings" w:hAnsi="Wingdings" w:hint="default"/>
+        <w:sz w:val="20"/>
+      </w:rPr>
+    </w:lvl>
+    <w:lvl w:ilvl="8" w:tentative="1">
+      <w:start w:val="1"/>
+      <w:numFmt w:val="bullet"/>
+      <w:lvlText w:val=""/>
+      <w:lvlJc w:val="left"/>
+      <w:pPr>
+        <w:tabs>
+          <w:tab w:val="num" w:pos="6480"/>
+        </w:tabs>
+        <w:ind w:left="6480" w:hanging="360"/>
+      </w:pPr>
+      <w:rPr>
+        <w:rFonts w:ascii="Wingdings" w:hAnsi="Wingdings" w:hint="default"/>
+        <w:sz w:val="20"/>
+      </w:rPr>
+    </w:lvl>
+  </w:abstractNum>
+  <w:abstractNum w:abstractNumId="23" w15:restartNumberingAfterBreak="0">
     <w:nsid w:val="70902120"/>
     <w:multiLevelType w:val="multilevel"/>
     <w:tmpl w:val="DCB801C2"/>
@@ -5624,7 +6484,7 @@
       </w:rPr>
     </w:lvl>
   </w:abstractNum>
-  <w:abstractNum w:abstractNumId="21" w15:restartNumberingAfterBreak="0">
+  <w:abstractNum w:abstractNumId="24" w15:restartNumberingAfterBreak="0">
     <w:nsid w:val="71604FF0"/>
     <w:multiLevelType w:val="multilevel"/>
     <w:tmpl w:val="E0BC0688"/>
@@ -5773,7 +6633,7 @@
       </w:rPr>
     </w:lvl>
   </w:abstractNum>
-  <w:abstractNum w:abstractNumId="22" w15:restartNumberingAfterBreak="0">
+  <w:abstractNum w:abstractNumId="25" w15:restartNumberingAfterBreak="0">
     <w:nsid w:val="7DEC2B77"/>
     <w:multiLevelType w:val="multilevel"/>
     <w:tmpl w:val="4EBA99C8"/>
@@ -5923,52 +6783,52 @@
     </w:lvl>
   </w:abstractNum>
   <w:num w:numId="1" w16cid:durableId="1143499814">
-    <w:abstractNumId w:val="13"/>
+    <w:abstractNumId w:val="14"/>
   </w:num>
   <w:num w:numId="2" w16cid:durableId="1687750390">
-    <w:abstractNumId w:val="7"/>
+    <w:abstractNumId w:val="8"/>
   </w:num>
   <w:num w:numId="3" w16cid:durableId="1204362217">
+    <w:abstractNumId w:val="12"/>
+  </w:num>
+  <w:num w:numId="4" w16cid:durableId="1895849341">
+    <w:abstractNumId w:val="23"/>
+  </w:num>
+  <w:num w:numId="5" w16cid:durableId="492569629">
+    <w:abstractNumId w:val="17"/>
+  </w:num>
+  <w:num w:numId="6" w16cid:durableId="2053916228">
     <w:abstractNumId w:val="11"/>
   </w:num>
-  <w:num w:numId="4" w16cid:durableId="1895849341">
-    <w:abstractNumId w:val="20"/>
-  </w:num>
-  <w:num w:numId="5" w16cid:durableId="492569629">
-    <w:abstractNumId w:val="15"/>
-  </w:num>
-  <w:num w:numId="6" w16cid:durableId="2053916228">
-    <w:abstractNumId w:val="10"/>
-  </w:num>
   <w:num w:numId="7" w16cid:durableId="1840850986">
-    <w:abstractNumId w:val="19"/>
+    <w:abstractNumId w:val="21"/>
   </w:num>
   <w:num w:numId="8" w16cid:durableId="416175055">
     <w:abstractNumId w:val="0"/>
   </w:num>
   <w:num w:numId="9" w16cid:durableId="66541047">
-    <w:abstractNumId w:val="21"/>
+    <w:abstractNumId w:val="24"/>
   </w:num>
   <w:num w:numId="10" w16cid:durableId="816261276">
-    <w:abstractNumId w:val="5"/>
+    <w:abstractNumId w:val="6"/>
   </w:num>
   <w:num w:numId="11" w16cid:durableId="555048419">
-    <w:abstractNumId w:val="6"/>
+    <w:abstractNumId w:val="7"/>
   </w:num>
   <w:num w:numId="12" w16cid:durableId="1956134045">
-    <w:abstractNumId w:val="8"/>
+    <w:abstractNumId w:val="9"/>
   </w:num>
   <w:num w:numId="13" w16cid:durableId="1480070764">
     <w:abstractNumId w:val="4"/>
   </w:num>
   <w:num w:numId="14" w16cid:durableId="452024040">
+    <w:abstractNumId w:val="20"/>
+  </w:num>
+  <w:num w:numId="15" w16cid:durableId="883709505">
     <w:abstractNumId w:val="18"/>
   </w:num>
-  <w:num w:numId="15" w16cid:durableId="883709505">
-    <w:abstractNumId w:val="16"/>
-  </w:num>
   <w:num w:numId="16" w16cid:durableId="93669230">
-    <w:abstractNumId w:val="12"/>
+    <w:abstractNumId w:val="13"/>
   </w:num>
   <w:num w:numId="17" w16cid:durableId="453596449">
     <w:abstractNumId w:val="3"/>
@@ -5977,19 +6837,28 @@
     <w:abstractNumId w:val="1"/>
   </w:num>
   <w:num w:numId="19" w16cid:durableId="1586917129">
-    <w:abstractNumId w:val="17"/>
+    <w:abstractNumId w:val="19"/>
   </w:num>
   <w:num w:numId="20" w16cid:durableId="100925632">
     <w:abstractNumId w:val="2"/>
   </w:num>
   <w:num w:numId="21" w16cid:durableId="18750877">
-    <w:abstractNumId w:val="22"/>
+    <w:abstractNumId w:val="25"/>
   </w:num>
   <w:num w:numId="22" w16cid:durableId="1292443384">
-    <w:abstractNumId w:val="9"/>
+    <w:abstractNumId w:val="10"/>
   </w:num>
   <w:num w:numId="23" w16cid:durableId="1291746880">
-    <w:abstractNumId w:val="14"/>
+    <w:abstractNumId w:val="16"/>
+  </w:num>
+  <w:num w:numId="24" w16cid:durableId="1520390833">
+    <w:abstractNumId w:val="15"/>
+  </w:num>
+  <w:num w:numId="25" w16cid:durableId="1463035615">
+    <w:abstractNumId w:val="5"/>
+  </w:num>
+  <w:num w:numId="26" w16cid:durableId="1861551112">
+    <w:abstractNumId w:val="22"/>
   </w:num>
 </w:numbering>
 </file>

</xml_diff>